<commit_message>
Change apache template config.
</commit_message>
<xml_diff>
--- a/doc/Инструкция по установке.docx
+++ b/doc/Инструкция по установке.docx
@@ -165,8 +165,6 @@
       <w:r>
         <w:t>Подготовка операционной системы</w:t>
       </w:r>
-      <w:bookmarkStart w:id="0" w:name="_GoBack"/>
-      <w:bookmarkEnd w:id="0"/>
     </w:p>
     <w:p>
       <w:pPr>
@@ -790,7 +788,7 @@
         <w:spacing w:before="120" w:after="120"/>
         <w:ind w:left="1440" w:firstLine="720"/>
         <w:rPr>
-          <w:lang w:val="en-US"/>
+          <w:rFonts w:ascii="Courier New" w:eastAsia="Courier New" w:hAnsi="Courier New" w:cs="Courier New"/>
         </w:rPr>
       </w:pPr>
       <w:proofErr w:type="spellStart"/>
@@ -808,9 +806,21 @@
       <w:r>
         <w:rPr>
           <w:rFonts w:ascii="Courier New" w:eastAsia="Courier New" w:hAnsi="Courier New" w:cs="Courier New"/>
-          <w:lang w:val="en-US"/>
-        </w:rPr>
-        <w:t xml:space="preserve"> -p /</w:t>
+        </w:rPr>
+        <w:t xml:space="preserve"> -</w:t>
+      </w:r>
+      <w:r>
+        <w:rPr>
+          <w:rFonts w:ascii="Courier New" w:eastAsia="Courier New" w:hAnsi="Courier New" w:cs="Courier New"/>
+          <w:lang w:val="en-US"/>
+        </w:rPr>
+        <w:t>p</w:t>
+      </w:r>
+      <w:r>
+        <w:rPr>
+          <w:rFonts w:ascii="Courier New" w:eastAsia="Courier New" w:hAnsi="Courier New" w:cs="Courier New"/>
+        </w:rPr>
+        <w:t xml:space="preserve"> /</w:t>
       </w:r>
       <w:proofErr w:type="spellStart"/>
       <w:r>
@@ -824,9 +834,21 @@
       <w:r>
         <w:rPr>
           <w:rFonts w:ascii="Courier New" w:eastAsia="Courier New" w:hAnsi="Courier New" w:cs="Courier New"/>
-          <w:lang w:val="en-US"/>
-        </w:rPr>
-        <w:t>/www/</w:t>
+        </w:rPr>
+        <w:t>/</w:t>
+      </w:r>
+      <w:r>
+        <w:rPr>
+          <w:rFonts w:ascii="Courier New" w:eastAsia="Courier New" w:hAnsi="Courier New" w:cs="Courier New"/>
+          <w:lang w:val="en-US"/>
+        </w:rPr>
+        <w:t>www</w:t>
+      </w:r>
+      <w:r>
+        <w:rPr>
+          <w:rFonts w:ascii="Courier New" w:eastAsia="Courier New" w:hAnsi="Courier New" w:cs="Courier New"/>
+        </w:rPr>
+        <w:t>/</w:t>
       </w:r>
       <w:r>
         <w:rPr>
@@ -838,7 +860,6 @@
       <w:r>
         <w:rPr>
           <w:rFonts w:ascii="Courier New" w:eastAsia="Courier New" w:hAnsi="Courier New" w:cs="Courier New"/>
-          <w:lang w:val="en-US"/>
         </w:rPr>
         <w:t>8</w:t>
       </w:r>
@@ -852,19 +873,49 @@
       <w:r>
         <w:rPr>
           <w:rFonts w:ascii="Courier New" w:eastAsia="Courier New" w:hAnsi="Courier New" w:cs="Courier New"/>
-          <w:lang w:val="en-US"/>
         </w:rPr>
         <w:t>/</w:t>
       </w:r>
-      <w:proofErr w:type="spellStart"/>
-      <w:r>
-        <w:rPr>
-          <w:rFonts w:ascii="Courier New" w:eastAsia="Courier New" w:hAnsi="Courier New" w:cs="Courier New"/>
-          <w:lang w:val="en-US"/>
-        </w:rPr>
-        <w:t>public_html</w:t>
-      </w:r>
-      <w:proofErr w:type="spellEnd"/>
+      <w:r>
+        <w:rPr>
+          <w:rFonts w:ascii="Courier New" w:eastAsia="Courier New" w:hAnsi="Courier New" w:cs="Courier New"/>
+          <w:lang w:val="en-US"/>
+        </w:rPr>
+        <w:t>public</w:t>
+      </w:r>
+      <w:r>
+        <w:rPr>
+          <w:rFonts w:ascii="Courier New" w:eastAsia="Courier New" w:hAnsi="Courier New" w:cs="Courier New"/>
+        </w:rPr>
+        <w:t>_</w:t>
+      </w:r>
+      <w:r>
+        <w:rPr>
+          <w:rFonts w:ascii="Courier New" w:eastAsia="Courier New" w:hAnsi="Courier New" w:cs="Courier New"/>
+          <w:lang w:val="en-US"/>
+        </w:rPr>
+        <w:t>html</w:t>
+      </w:r>
+      <w:r>
+        <w:rPr>
+          <w:rFonts w:ascii="Courier New" w:eastAsia="Courier New" w:hAnsi="Courier New" w:cs="Courier New"/>
+        </w:rPr>
+        <w:t xml:space="preserve"> </w:t>
+      </w:r>
+    </w:p>
+    <w:p>
+      <w:pPr>
+        <w:ind w:left="1440"/>
+      </w:pPr>
+      <w:r>
+        <w:t xml:space="preserve">(название сайта “m8data” здесь и далее </w:t>
+      </w:r>
+      <w:r>
+        <w:t>взято</w:t>
+      </w:r>
+      <w:r>
+        <w:t xml:space="preserve"> для примера)</w:t>
+      </w:r>
     </w:p>
     <w:p>
       <w:pPr>
@@ -979,6 +1030,7 @@
         <w:ind w:left="1434" w:hanging="357"/>
       </w:pPr>
       <w:r>
+        <w:lastRenderedPageBreak/>
         <w:t>Копируем</w:t>
       </w:r>
       <w:r>
@@ -1078,6 +1130,9 @@
       </w:r>
       <w:r>
         <w:t>директории</w:t>
+      </w:r>
+      <w:r>
+        <w:t xml:space="preserve"> с выставлением нужных прав доступа</w:t>
       </w:r>
       <w:r>
         <w:t>:</w:t>
@@ -1093,7 +1148,6 @@
         <w:contextualSpacing/>
       </w:pPr>
       <w:r>
-        <w:lastRenderedPageBreak/>
         <w:t>“</w:t>
       </w:r>
       <w:proofErr w:type="spellStart"/>
@@ -1128,6 +1182,93 @@
       </w:r>
       <w:r>
         <w:t>)</w:t>
+      </w:r>
+      <w:r>
+        <w:t>:</w:t>
+      </w:r>
+      <w:r>
+        <w:t xml:space="preserve"> </w:t>
+      </w:r>
+      <w:r>
+        <w:t>д</w:t>
+      </w:r>
+      <w:r>
+        <w:t>ля файла основного скрипта «</w:t>
+      </w:r>
+      <w:proofErr w:type="spellStart"/>
+      <w:r>
+        <w:rPr>
+          <w:rFonts w:ascii="Courier New" w:eastAsia="Courier New" w:hAnsi="Courier New" w:cs="Courier New"/>
+          <w:lang w:val="en-US"/>
+        </w:rPr>
+        <w:t>formulyar</w:t>
+      </w:r>
+      <w:proofErr w:type="spellEnd"/>
+      <w:r>
+        <w:rPr>
+          <w:rFonts w:ascii="Courier New" w:eastAsia="Courier New" w:hAnsi="Courier New" w:cs="Courier New"/>
+        </w:rPr>
+        <w:t>/</w:t>
+      </w:r>
+      <w:proofErr w:type="spellStart"/>
+      <w:r>
+        <w:rPr>
+          <w:rFonts w:ascii="Courier New" w:eastAsia="Courier New" w:hAnsi="Courier New" w:cs="Courier New"/>
+          <w:lang w:val="en-US"/>
+        </w:rPr>
+        <w:t>pl</w:t>
+      </w:r>
+      <w:proofErr w:type="spellEnd"/>
+      <w:r>
+        <w:rPr>
+          <w:rFonts w:ascii="Courier New" w:eastAsia="Courier New" w:hAnsi="Courier New" w:cs="Courier New"/>
+        </w:rPr>
+        <w:t>/</w:t>
+      </w:r>
+      <w:proofErr w:type="spellStart"/>
+      <w:r>
+        <w:rPr>
+          <w:rFonts w:ascii="Courier New" w:eastAsia="Courier New" w:hAnsi="Courier New" w:cs="Courier New"/>
+          <w:lang w:val="en-US"/>
+        </w:rPr>
+        <w:t>reg</w:t>
+      </w:r>
+      <w:proofErr w:type="spellEnd"/>
+      <w:r>
+        <w:rPr>
+          <w:rFonts w:ascii="Courier New" w:eastAsia="Courier New" w:hAnsi="Courier New" w:cs="Courier New"/>
+        </w:rPr>
+        <w:t>.</w:t>
+      </w:r>
+      <w:proofErr w:type="spellStart"/>
+      <w:r>
+        <w:rPr>
+          <w:rFonts w:ascii="Courier New" w:eastAsia="Courier New" w:hAnsi="Courier New" w:cs="Courier New"/>
+          <w:lang w:val="en-US"/>
+        </w:rPr>
+        <w:t>pl</w:t>
+      </w:r>
+      <w:proofErr w:type="spellEnd"/>
+      <w:r>
+        <w:t>»</w:t>
+      </w:r>
+      <w:r>
+        <w:t xml:space="preserve"> </w:t>
+      </w:r>
+      <w:r>
+        <w:t xml:space="preserve">выставить бит </w:t>
+      </w:r>
+      <w:r>
+        <w:t>“</w:t>
+      </w:r>
+      <w:r>
+        <w:rPr>
+          <w:lang w:val="en-US"/>
+        </w:rPr>
+        <w:t>execute</w:t>
+      </w:r>
+      <w:r>
+        <w:t>”</w:t>
       </w:r>
       <w:r>
         <w:t>;</w:t>
@@ -1143,9 +1284,6 @@
         <w:contextualSpacing/>
       </w:pPr>
       <w:r>
-        <w:t xml:space="preserve">все </w:t>
-      </w:r>
-      <w:r>
         <w:t>д</w:t>
       </w:r>
       <w:r>
@@ -1160,6 +1298,11 @@
       <w:r>
         <w:t>пользовательских решений</w:t>
       </w:r>
+      <w:r>
+        <w:t xml:space="preserve"> (по одной на одно решение)</w:t>
+      </w:r>
+      <w:bookmarkStart w:id="0" w:name="_GoBack"/>
+      <w:bookmarkEnd w:id="0"/>
       <w:r>
         <w:t>;</w:t>
       </w:r>
@@ -1190,121 +1333,19 @@
         <w:t xml:space="preserve"> с файлами базы данных (если есть)</w:t>
       </w:r>
       <w:r>
+        <w:t xml:space="preserve"> - п</w:t>
+      </w:r>
+      <w:r>
+        <w:t xml:space="preserve">рава доступа всем директориям и файлам в </w:t>
+      </w:r>
+      <w:r>
+        <w:t>базе</w:t>
+      </w:r>
+      <w:r>
+        <w:t xml:space="preserve"> поставить – 777</w:t>
+      </w:r>
+      <w:r>
         <w:t>.</w:t>
-      </w:r>
-    </w:p>
-    <w:p>
-      <w:pPr>
-        <w:spacing w:before="120"/>
-        <w:ind w:left="1418"/>
-      </w:pPr>
-      <w:r>
-        <w:t>Права доступа все</w:t>
-      </w:r>
-      <w:r>
-        <w:t>м</w:t>
-      </w:r>
-      <w:r>
-        <w:t xml:space="preserve"> директория</w:t>
-      </w:r>
-      <w:r>
-        <w:t>м и файлам в них поставить</w:t>
-      </w:r>
-      <w:r>
-        <w:t xml:space="preserve"> – 777. Для файла основного скрипта </w:t>
-      </w:r>
-      <w:r>
-        <w:rPr>
-          <w:lang w:val="en-US"/>
-        </w:rPr>
-        <w:t>CMS</w:t>
-      </w:r>
-      <w:r>
-        <w:t xml:space="preserve"> </w:t>
-      </w:r>
-      <w:r>
-        <w:t>«</w:t>
-      </w:r>
-      <w:proofErr w:type="spellStart"/>
-      <w:r>
-        <w:rPr>
-          <w:rFonts w:ascii="Courier New" w:eastAsia="Courier New" w:hAnsi="Courier New" w:cs="Courier New"/>
-          <w:lang w:val="en-US"/>
-        </w:rPr>
-        <w:t>formulyar</w:t>
-      </w:r>
-      <w:proofErr w:type="spellEnd"/>
-      <w:r>
-        <w:rPr>
-          <w:rFonts w:ascii="Courier New" w:eastAsia="Courier New" w:hAnsi="Courier New" w:cs="Courier New"/>
-        </w:rPr>
-        <w:t>/</w:t>
-      </w:r>
-      <w:proofErr w:type="spellStart"/>
-      <w:r>
-        <w:rPr>
-          <w:rFonts w:ascii="Courier New" w:eastAsia="Courier New" w:hAnsi="Courier New" w:cs="Courier New"/>
-          <w:lang w:val="en-US"/>
-        </w:rPr>
-        <w:t>pl</w:t>
-      </w:r>
-      <w:proofErr w:type="spellEnd"/>
-      <w:r>
-        <w:rPr>
-          <w:rFonts w:ascii="Courier New" w:eastAsia="Courier New" w:hAnsi="Courier New" w:cs="Courier New"/>
-        </w:rPr>
-        <w:t>/</w:t>
-      </w:r>
-      <w:proofErr w:type="spellStart"/>
-      <w:r>
-        <w:rPr>
-          <w:rFonts w:ascii="Courier New" w:eastAsia="Courier New" w:hAnsi="Courier New" w:cs="Courier New"/>
-          <w:lang w:val="en-US"/>
-        </w:rPr>
-        <w:t>reg</w:t>
-      </w:r>
-      <w:proofErr w:type="spellEnd"/>
-      <w:r>
-        <w:rPr>
-          <w:rFonts w:ascii="Courier New" w:eastAsia="Courier New" w:hAnsi="Courier New" w:cs="Courier New"/>
-        </w:rPr>
-        <w:t>.</w:t>
-      </w:r>
-      <w:proofErr w:type="spellStart"/>
-      <w:r>
-        <w:rPr>
-          <w:rFonts w:ascii="Courier New" w:eastAsia="Courier New" w:hAnsi="Courier New" w:cs="Courier New"/>
-          <w:lang w:val="en-US"/>
-        </w:rPr>
-        <w:t>pl</w:t>
-      </w:r>
-      <w:proofErr w:type="spellEnd"/>
-      <w:r>
-        <w:t>»</w:t>
-      </w:r>
-      <w:r>
-        <w:t xml:space="preserve"> </w:t>
-      </w:r>
-      <w:r>
-        <w:t>выставить</w:t>
-      </w:r>
-      <w:r>
-        <w:t>, помимо прочего,</w:t>
-      </w:r>
-      <w:r>
-        <w:t xml:space="preserve"> бит </w:t>
-      </w:r>
-      <w:r>
-        <w:t>“</w:t>
-      </w:r>
-      <w:r>
-        <w:rPr>
-          <w:lang w:val="en-US"/>
-        </w:rPr>
-        <w:t>execute</w:t>
-      </w:r>
-      <w:r>
-        <w:t>”.</w:t>
       </w:r>
     </w:p>
     <w:p>
@@ -1317,14 +1358,54 @@
         <w:ind w:left="1434" w:hanging="357"/>
       </w:pPr>
       <w:r>
-        <w:t xml:space="preserve">Копируем в </w:t>
-      </w:r>
+        <w:t>Копируем</w:t>
+      </w:r>
+      <w:r>
+        <w:t xml:space="preserve"> из директории </w:t>
+      </w:r>
+      <w:r>
+        <w:t xml:space="preserve"> </w:t>
+      </w:r>
+      <w:proofErr w:type="spellStart"/>
+      <w:r>
+        <w:rPr>
+          <w:rFonts w:ascii="Courier New" w:eastAsia="Courier New" w:hAnsi="Courier New" w:cs="Courier New"/>
+          <w:lang w:val="en-US"/>
+        </w:rPr>
+        <w:t>formulyar</w:t>
+      </w:r>
+      <w:proofErr w:type="spellEnd"/>
       <w:r>
         <w:rPr>
           <w:rFonts w:ascii="Courier New" w:eastAsia="Courier New" w:hAnsi="Courier New" w:cs="Courier New"/>
         </w:rPr>
         <w:t>/</w:t>
       </w:r>
+      <w:r>
+        <w:rPr>
+          <w:rFonts w:ascii="Courier New" w:eastAsia="Courier New" w:hAnsi="Courier New" w:cs="Courier New"/>
+          <w:lang w:val="en-US"/>
+        </w:rPr>
+        <w:t>doc</w:t>
+      </w:r>
+      <w:r>
+        <w:t xml:space="preserve"> </w:t>
+      </w:r>
+      <w:r>
+        <w:t>в</w:t>
+      </w:r>
+      <w:r>
+        <w:t xml:space="preserve"> директорию</w:t>
+      </w:r>
+      <w:r>
+        <w:t xml:space="preserve"> </w:t>
+      </w:r>
+      <w:r>
+        <w:rPr>
+          <w:rFonts w:ascii="Courier New" w:eastAsia="Courier New" w:hAnsi="Courier New" w:cs="Courier New"/>
+        </w:rPr>
+        <w:t>/</w:t>
+      </w:r>
       <w:proofErr w:type="spellStart"/>
       <w:r>
         <w:rPr>
@@ -1425,78 +1506,37 @@
       </w:r>
       <w:proofErr w:type="spellEnd"/>
       <w:r>
-        <w:rPr>
-          <w:rFonts w:ascii="Courier New" w:eastAsia="Courier New" w:hAnsi="Courier New" w:cs="Courier New"/>
-        </w:rPr>
+        <w:t>.</w:t>
+      </w:r>
+      <w:r>
         <w:t xml:space="preserve"> </w:t>
       </w:r>
       <w:r>
-        <w:t>(</w:t>
-      </w:r>
-      <w:r>
-        <w:t xml:space="preserve">одноименный </w:t>
-      </w:r>
-      <w:r>
-        <w:t xml:space="preserve">шаблон </w:t>
-      </w:r>
-      <w:proofErr w:type="gramStart"/>
-      <w:r>
-        <w:t>данного</w:t>
-      </w:r>
-      <w:proofErr w:type="gramEnd"/>
+        <w:t xml:space="preserve">После копирования </w:t>
+      </w:r>
+      <w:r>
+        <w:t xml:space="preserve">в нем нужно </w:t>
+      </w:r>
+      <w:r>
+        <w:t>выставить</w:t>
+      </w:r>
+      <w:r>
+        <w:t xml:space="preserve"> правильн</w:t>
+      </w:r>
+      <w:r>
+        <w:t>ы</w:t>
+      </w:r>
+      <w:r>
+        <w:t>е доменное</w:t>
+      </w:r>
       <w:r>
         <w:t xml:space="preserve"> </w:t>
       </w:r>
-      <w:proofErr w:type="spellStart"/>
-      <w:r>
-        <w:t>конфиг</w:t>
-      </w:r>
-      <w:proofErr w:type="spellEnd"/>
-      <w:r>
-        <w:t xml:space="preserve">-файла </w:t>
-      </w:r>
-      <w:r>
-        <w:t>можно найти</w:t>
-      </w:r>
-      <w:r>
-        <w:t xml:space="preserve"> в папке </w:t>
-      </w:r>
-      <w:proofErr w:type="spellStart"/>
-      <w:r>
-        <w:rPr>
-          <w:rFonts w:ascii="Courier New" w:eastAsia="Courier New" w:hAnsi="Courier New" w:cs="Courier New"/>
-          <w:lang w:val="en-US"/>
-        </w:rPr>
-        <w:t>formulyar</w:t>
-      </w:r>
-      <w:proofErr w:type="spellEnd"/>
-      <w:r>
-        <w:rPr>
-          <w:rFonts w:ascii="Courier New" w:eastAsia="Courier New" w:hAnsi="Courier New" w:cs="Courier New"/>
-        </w:rPr>
-        <w:t>/</w:t>
-      </w:r>
-      <w:r>
-        <w:rPr>
-          <w:rFonts w:ascii="Courier New" w:eastAsia="Courier New" w:hAnsi="Courier New" w:cs="Courier New"/>
-          <w:lang w:val="en-US"/>
-        </w:rPr>
-        <w:t>doc</w:t>
-      </w:r>
-      <w:r>
-        <w:t>: в нем, как минимум, нужно подставить правильн</w:t>
-      </w:r>
-      <w:r>
-        <w:t>ое доменное</w:t>
-      </w:r>
-      <w:r>
-        <w:t xml:space="preserve"> </w:t>
-      </w:r>
       <w:r>
         <w:t>имя</w:t>
       </w:r>
       <w:r>
-        <w:t>)</w:t>
+        <w:t xml:space="preserve"> и другие проектные реквизиты</w:t>
       </w:r>
       <w:r>
         <w:t>.</w:t>
@@ -1712,14 +1752,7 @@
           <w:rFonts w:ascii="Courier New" w:eastAsia="Courier New" w:hAnsi="Courier New" w:cs="Courier New"/>
           <w:lang w:val="en-US"/>
         </w:rPr>
-        <w:t>/</w:t>
-      </w:r>
-      <w:r>
-        <w:rPr>
-          <w:rFonts w:ascii="Courier New" w:eastAsia="Courier New" w:hAnsi="Courier New" w:cs="Courier New"/>
-          <w:lang w:val="en-US"/>
-        </w:rPr>
-        <w:t>m</w:t>
+        <w:t>/m</w:t>
       </w:r>
       <w:r>
         <w:rPr>
@@ -1740,7 +1773,21 @@
           <w:rFonts w:ascii="Courier New" w:eastAsia="Courier New" w:hAnsi="Courier New" w:cs="Courier New"/>
           <w:lang w:val="en-US"/>
         </w:rPr>
-        <w:t>/public_html/system/pl/reg.pl /</w:t>
+        <w:t>/public_html/</w:t>
+      </w:r>
+      <w:r>
+        <w:rPr>
+          <w:rFonts w:ascii="Courier New" w:eastAsia="Courier New" w:hAnsi="Courier New" w:cs="Courier New"/>
+          <w:lang w:val="en-US"/>
+        </w:rPr>
+        <w:t>formulyar</w:t>
+      </w:r>
+      <w:r>
+        <w:rPr>
+          <w:rFonts w:ascii="Courier New" w:eastAsia="Courier New" w:hAnsi="Courier New" w:cs="Courier New"/>
+          <w:lang w:val="en-US"/>
+        </w:rPr>
+        <w:t>/pl/reg.pl /</w:t>
       </w:r>
       <w:proofErr w:type="spellStart"/>
       <w:r>
@@ -1763,14 +1810,7 @@
           <w:rFonts w:ascii="Courier New" w:eastAsia="Courier New" w:hAnsi="Courier New" w:cs="Courier New"/>
           <w:lang w:val="en-US"/>
         </w:rPr>
-        <w:t>/</w:t>
-      </w:r>
-      <w:r>
-        <w:rPr>
-          <w:rFonts w:ascii="Courier New" w:eastAsia="Courier New" w:hAnsi="Courier New" w:cs="Courier New"/>
-          <w:lang w:val="en-US"/>
-        </w:rPr>
-        <w:t>m</w:t>
+        <w:t>/m</w:t>
       </w:r>
       <w:r>
         <w:rPr>
@@ -1784,14 +1824,7 @@
           <w:rFonts w:ascii="Courier New" w:eastAsia="Courier New" w:hAnsi="Courier New" w:cs="Courier New"/>
           <w:lang w:val="en-US"/>
         </w:rPr>
-        <w:t>data</w:t>
-      </w:r>
-      <w:r>
-        <w:rPr>
-          <w:rFonts w:ascii="Courier New" w:eastAsia="Courier New" w:hAnsi="Courier New" w:cs="Courier New"/>
-          <w:lang w:val="en-US"/>
-        </w:rPr>
-        <w:t>/</w:t>
+        <w:t>data/</w:t>
       </w:r>
       <w:proofErr w:type="spellStart"/>
       <w:r>
@@ -1855,7 +1888,13 @@
         <w:t>сразу данное решение</w:t>
       </w:r>
       <w:r>
-        <w:t>. В противном случае, будет показано первое из решений, а для перехода к остальным потребуются переходы по специальным ссылкам.</w:t>
+        <w:t xml:space="preserve">. В противном случае, будет показано первое из </w:t>
+      </w:r>
+      <w:r>
+        <w:t xml:space="preserve">имеющихся </w:t>
+      </w:r>
+      <w:r>
+        <w:t>решений, а для перехода к остальным потребуются переходы по специальным ссылкам.</w:t>
       </w:r>
     </w:p>
     <w:p>

</xml_diff>